<commit_message>
modified:   Git Test 01.docx modified:   main.py
</commit_message>
<xml_diff>
--- a/Git Test 01.docx
+++ b/Git Test 01.docx
@@ -17,17 +17,1162 @@
     </w:p>
     <w:p>
       <w:pPr>
+        <w:autoSpaceDE w:val="0"/>
+        <w:autoSpaceDN w:val="0"/>
+        <w:adjustRightInd w:val="0"/>
+        <w:spacing w:after="0" w:line="240" w:lineRule="auto"/>
+        <w:rPr>
+          <w:rFonts w:ascii="Lucida Console" w:hAnsi="Lucida Console" w:cs="Lucida Console"/>
+          <w:kern w:val="0"/>
+          <w:sz w:val="18"/>
+          <w:szCs w:val="18"/>
+          <w:lang w:val="en-US"/>
+        </w:rPr>
+      </w:pPr>
+      <w:r>
+        <w:rPr>
+          <w:rFonts w:ascii="Lucida Console" w:hAnsi="Lucida Console" w:cs="Lucida Console"/>
+          <w:kern w:val="0"/>
+          <w:sz w:val="18"/>
+          <w:szCs w:val="18"/>
+          <w:lang w:val="en-US"/>
+        </w:rPr>
+        <w:t>$ git status</w:t>
+      </w:r>
+    </w:p>
+    <w:p>
+      <w:pPr>
+        <w:autoSpaceDE w:val="0"/>
+        <w:autoSpaceDN w:val="0"/>
+        <w:adjustRightInd w:val="0"/>
+        <w:spacing w:after="0" w:line="240" w:lineRule="auto"/>
+        <w:rPr>
+          <w:rFonts w:ascii="Lucida Console" w:hAnsi="Lucida Console" w:cs="Lucida Console"/>
+          <w:kern w:val="0"/>
+          <w:sz w:val="18"/>
+          <w:szCs w:val="18"/>
+          <w:lang w:val="en-US"/>
+        </w:rPr>
+      </w:pPr>
+      <w:r>
+        <w:rPr>
+          <w:rFonts w:ascii="Lucida Console" w:hAnsi="Lucida Console" w:cs="Lucida Console"/>
+          <w:kern w:val="0"/>
+          <w:sz w:val="18"/>
+          <w:szCs w:val="18"/>
+          <w:lang w:val="en-US"/>
+        </w:rPr>
+        <w:t>On branch main</w:t>
+      </w:r>
+    </w:p>
+    <w:p>
+      <w:pPr>
+        <w:autoSpaceDE w:val="0"/>
+        <w:autoSpaceDN w:val="0"/>
+        <w:adjustRightInd w:val="0"/>
+        <w:spacing w:after="0" w:line="240" w:lineRule="auto"/>
+        <w:rPr>
+          <w:rFonts w:ascii="Lucida Console" w:hAnsi="Lucida Console" w:cs="Lucida Console"/>
+          <w:kern w:val="0"/>
+          <w:sz w:val="18"/>
+          <w:szCs w:val="18"/>
+          <w:lang w:val="en-US"/>
+        </w:rPr>
+      </w:pPr>
+      <w:r>
+        <w:rPr>
+          <w:rFonts w:ascii="Lucida Console" w:hAnsi="Lucida Console" w:cs="Lucida Console"/>
+          <w:kern w:val="0"/>
+          <w:sz w:val="18"/>
+          <w:szCs w:val="18"/>
+          <w:lang w:val="en-US"/>
+        </w:rPr>
+        <w:t>Your branch is ahead of 'origin/main' by 1 commit.</w:t>
+      </w:r>
+    </w:p>
+    <w:p>
+      <w:pPr>
+        <w:autoSpaceDE w:val="0"/>
+        <w:autoSpaceDN w:val="0"/>
+        <w:adjustRightInd w:val="0"/>
+        <w:spacing w:after="0" w:line="240" w:lineRule="auto"/>
+        <w:rPr>
+          <w:rFonts w:ascii="Lucida Console" w:hAnsi="Lucida Console" w:cs="Lucida Console"/>
+          <w:kern w:val="0"/>
+          <w:sz w:val="18"/>
+          <w:szCs w:val="18"/>
+          <w:lang w:val="en-US"/>
+        </w:rPr>
+      </w:pPr>
+      <w:r>
+        <w:rPr>
+          <w:rFonts w:ascii="Lucida Console" w:hAnsi="Lucida Console" w:cs="Lucida Console"/>
+          <w:kern w:val="0"/>
+          <w:sz w:val="18"/>
+          <w:szCs w:val="18"/>
+          <w:lang w:val="en-US"/>
+        </w:rPr>
+        <w:t xml:space="preserve">  (use "git push" to publish your local commits)</w:t>
+      </w:r>
+    </w:p>
+    <w:p>
+      <w:pPr>
+        <w:autoSpaceDE w:val="0"/>
+        <w:autoSpaceDN w:val="0"/>
+        <w:adjustRightInd w:val="0"/>
+        <w:spacing w:after="0" w:line="240" w:lineRule="auto"/>
+        <w:rPr>
+          <w:rFonts w:ascii="Lucida Console" w:hAnsi="Lucida Console" w:cs="Lucida Console"/>
+          <w:kern w:val="0"/>
+          <w:sz w:val="18"/>
+          <w:szCs w:val="18"/>
+          <w:lang w:val="en-US"/>
+        </w:rPr>
+      </w:pPr>
+    </w:p>
+    <w:p>
+      <w:pPr>
+        <w:autoSpaceDE w:val="0"/>
+        <w:autoSpaceDN w:val="0"/>
+        <w:adjustRightInd w:val="0"/>
+        <w:spacing w:after="0" w:line="240" w:lineRule="auto"/>
+        <w:rPr>
+          <w:rFonts w:ascii="Lucida Console" w:hAnsi="Lucida Console" w:cs="Lucida Console"/>
+          <w:kern w:val="0"/>
+          <w:sz w:val="18"/>
+          <w:szCs w:val="18"/>
+          <w:lang w:val="en-US"/>
+        </w:rPr>
+      </w:pPr>
+      <w:r>
+        <w:rPr>
+          <w:rFonts w:ascii="Lucida Console" w:hAnsi="Lucida Console" w:cs="Lucida Console"/>
+          <w:kern w:val="0"/>
+          <w:sz w:val="18"/>
+          <w:szCs w:val="18"/>
+          <w:lang w:val="en-US"/>
+        </w:rPr>
+        <w:t>Changes not staged for commit:</w:t>
+      </w:r>
+    </w:p>
+    <w:p>
+      <w:pPr>
+        <w:autoSpaceDE w:val="0"/>
+        <w:autoSpaceDN w:val="0"/>
+        <w:adjustRightInd w:val="0"/>
+        <w:spacing w:after="0" w:line="240" w:lineRule="auto"/>
+        <w:rPr>
+          <w:rFonts w:ascii="Lucida Console" w:hAnsi="Lucida Console" w:cs="Lucida Console"/>
+          <w:kern w:val="0"/>
+          <w:sz w:val="18"/>
+          <w:szCs w:val="18"/>
+          <w:lang w:val="en-US"/>
+        </w:rPr>
+      </w:pPr>
+      <w:r>
+        <w:rPr>
+          <w:rFonts w:ascii="Lucida Console" w:hAnsi="Lucida Console" w:cs="Lucida Console"/>
+          <w:kern w:val="0"/>
+          <w:sz w:val="18"/>
+          <w:szCs w:val="18"/>
+          <w:lang w:val="en-US"/>
+        </w:rPr>
+        <w:t xml:space="preserve">  (use "git add &lt;file&gt;..." to update what will be committed)</w:t>
+      </w:r>
+    </w:p>
+    <w:p>
+      <w:pPr>
+        <w:autoSpaceDE w:val="0"/>
+        <w:autoSpaceDN w:val="0"/>
+        <w:adjustRightInd w:val="0"/>
+        <w:spacing w:after="0" w:line="240" w:lineRule="auto"/>
+        <w:rPr>
+          <w:rFonts w:ascii="Lucida Console" w:hAnsi="Lucida Console" w:cs="Lucida Console"/>
+          <w:kern w:val="0"/>
+          <w:sz w:val="18"/>
+          <w:szCs w:val="18"/>
+          <w:lang w:val="en-US"/>
+        </w:rPr>
+      </w:pPr>
+      <w:r>
+        <w:rPr>
+          <w:rFonts w:ascii="Lucida Console" w:hAnsi="Lucida Console" w:cs="Lucida Console"/>
+          <w:kern w:val="0"/>
+          <w:sz w:val="18"/>
+          <w:szCs w:val="18"/>
+          <w:lang w:val="en-US"/>
+        </w:rPr>
+        <w:t xml:space="preserve">  (use "git restore &lt;file&gt;..." to discard changes in working directory)</w:t>
+      </w:r>
+    </w:p>
+    <w:p>
+      <w:pPr>
+        <w:autoSpaceDE w:val="0"/>
+        <w:autoSpaceDN w:val="0"/>
+        <w:adjustRightInd w:val="0"/>
+        <w:spacing w:after="0" w:line="240" w:lineRule="auto"/>
+        <w:rPr>
+          <w:rFonts w:ascii="Lucida Console" w:hAnsi="Lucida Console" w:cs="Lucida Console"/>
+          <w:color w:val="D42C3A"/>
+          <w:kern w:val="0"/>
+          <w:sz w:val="18"/>
+          <w:szCs w:val="18"/>
+          <w:lang w:val="en-US"/>
+        </w:rPr>
+      </w:pPr>
+      <w:r>
+        <w:rPr>
+          <w:rFonts w:ascii="Lucida Console" w:hAnsi="Lucida Console" w:cs="Lucida Console"/>
+          <w:kern w:val="0"/>
+          <w:sz w:val="18"/>
+          <w:szCs w:val="18"/>
+          <w:lang w:val="en-US"/>
+        </w:rPr>
+        <w:t xml:space="preserve">        </w:t>
+      </w:r>
+      <w:r>
+        <w:rPr>
+          <w:rFonts w:ascii="Lucida Console" w:hAnsi="Lucida Console" w:cs="Lucida Console"/>
+          <w:color w:val="D42C3A"/>
+          <w:kern w:val="0"/>
+          <w:sz w:val="18"/>
+          <w:szCs w:val="18"/>
+          <w:lang w:val="en-US"/>
+        </w:rPr>
+        <w:t>modified:   README.md</w:t>
+      </w:r>
+    </w:p>
+    <w:p>
+      <w:pPr>
+        <w:autoSpaceDE w:val="0"/>
+        <w:autoSpaceDN w:val="0"/>
+        <w:adjustRightInd w:val="0"/>
+        <w:spacing w:after="0" w:line="240" w:lineRule="auto"/>
+        <w:rPr>
+          <w:rFonts w:ascii="Lucida Console" w:hAnsi="Lucida Console" w:cs="Lucida Console"/>
+          <w:color w:val="D42C3A"/>
+          <w:kern w:val="0"/>
+          <w:sz w:val="18"/>
+          <w:szCs w:val="18"/>
+          <w:lang w:val="en-US"/>
+        </w:rPr>
+      </w:pPr>
+    </w:p>
+    <w:p>
+      <w:pPr>
+        <w:autoSpaceDE w:val="0"/>
+        <w:autoSpaceDN w:val="0"/>
+        <w:adjustRightInd w:val="0"/>
+        <w:spacing w:after="0" w:line="240" w:lineRule="auto"/>
+        <w:rPr>
+          <w:rFonts w:ascii="Lucida Console" w:hAnsi="Lucida Console" w:cs="Lucida Console"/>
+          <w:kern w:val="0"/>
+          <w:sz w:val="18"/>
+          <w:szCs w:val="18"/>
+          <w:lang w:val="en-US"/>
+        </w:rPr>
+      </w:pPr>
+      <w:r>
+        <w:rPr>
+          <w:rFonts w:ascii="Lucida Console" w:hAnsi="Lucida Console" w:cs="Lucida Console"/>
+          <w:kern w:val="0"/>
+          <w:sz w:val="18"/>
+          <w:szCs w:val="18"/>
+          <w:lang w:val="en-US"/>
+        </w:rPr>
+        <w:t>no changes added to commit (use "git add" and/or "git commit -a")</w:t>
+      </w:r>
+    </w:p>
+    <w:p>
+      <w:pPr>
+        <w:autoSpaceDE w:val="0"/>
+        <w:autoSpaceDN w:val="0"/>
+        <w:adjustRightInd w:val="0"/>
+        <w:spacing w:after="0" w:line="240" w:lineRule="auto"/>
+        <w:rPr>
+          <w:rFonts w:ascii="Lucida Console" w:hAnsi="Lucida Console" w:cs="Lucida Console"/>
+          <w:kern w:val="0"/>
+          <w:sz w:val="18"/>
+          <w:szCs w:val="18"/>
+          <w:lang w:val="en-US"/>
+        </w:rPr>
+      </w:pPr>
+    </w:p>
+    <w:p>
+      <w:pPr>
+        <w:autoSpaceDE w:val="0"/>
+        <w:autoSpaceDN w:val="0"/>
+        <w:adjustRightInd w:val="0"/>
+        <w:spacing w:after="0" w:line="240" w:lineRule="auto"/>
+        <w:rPr>
+          <w:rFonts w:ascii="Lucida Console" w:hAnsi="Lucida Console" w:cs="Lucida Console"/>
+          <w:color w:val="00A89A"/>
+          <w:kern w:val="0"/>
+          <w:sz w:val="18"/>
+          <w:szCs w:val="18"/>
+        </w:rPr>
+      </w:pPr>
+      <w:proofErr w:type="spellStart"/>
+      <w:r>
+        <w:rPr>
+          <w:rFonts w:ascii="Lucida Console" w:hAnsi="Lucida Console" w:cs="Lucida Console"/>
+          <w:color w:val="1CA800"/>
+          <w:kern w:val="0"/>
+          <w:sz w:val="18"/>
+          <w:szCs w:val="18"/>
+        </w:rPr>
+        <w:t>hazen@Flip</w:t>
+      </w:r>
+      <w:proofErr w:type="spellEnd"/>
+      <w:r>
+        <w:rPr>
+          <w:rFonts w:ascii="Lucida Console" w:hAnsi="Lucida Console" w:cs="Lucida Console"/>
+          <w:color w:val="1CA800"/>
+          <w:kern w:val="0"/>
+          <w:sz w:val="18"/>
+          <w:szCs w:val="18"/>
+        </w:rPr>
+        <w:t xml:space="preserve"> </w:t>
+      </w:r>
+      <w:r>
+        <w:rPr>
+          <w:rFonts w:ascii="Lucida Console" w:hAnsi="Lucida Console" w:cs="Lucida Console"/>
+          <w:color w:val="B148C6"/>
+          <w:kern w:val="0"/>
+          <w:sz w:val="18"/>
+          <w:szCs w:val="18"/>
+        </w:rPr>
+        <w:t xml:space="preserve">MINGW64 </w:t>
+      </w:r>
+      <w:r>
+        <w:rPr>
+          <w:rFonts w:ascii="Lucida Console" w:hAnsi="Lucida Console" w:cs="Lucida Console"/>
+          <w:color w:val="C0A000"/>
+          <w:kern w:val="0"/>
+          <w:sz w:val="18"/>
+          <w:szCs w:val="18"/>
+        </w:rPr>
+        <w:t>/c/users/hazen/</w:t>
+      </w:r>
+      <w:proofErr w:type="spellStart"/>
+      <w:r>
+        <w:rPr>
+          <w:rFonts w:ascii="Lucida Console" w:hAnsi="Lucida Console" w:cs="Lucida Console"/>
+          <w:color w:val="C0A000"/>
+          <w:kern w:val="0"/>
+          <w:sz w:val="18"/>
+          <w:szCs w:val="18"/>
+        </w:rPr>
+        <w:t>Documents</w:t>
+      </w:r>
+      <w:proofErr w:type="spellEnd"/>
+      <w:r>
+        <w:rPr>
+          <w:rFonts w:ascii="Lucida Console" w:hAnsi="Lucida Console" w:cs="Lucida Console"/>
+          <w:color w:val="C0A000"/>
+          <w:kern w:val="0"/>
+          <w:sz w:val="18"/>
+          <w:szCs w:val="18"/>
+        </w:rPr>
+        <w:t>/</w:t>
+      </w:r>
+      <w:proofErr w:type="spellStart"/>
+      <w:r>
+        <w:rPr>
+          <w:rFonts w:ascii="Lucida Console" w:hAnsi="Lucida Console" w:cs="Lucida Console"/>
+          <w:color w:val="C0A000"/>
+          <w:kern w:val="0"/>
+          <w:sz w:val="18"/>
+          <w:szCs w:val="18"/>
+        </w:rPr>
+        <w:t>GitErik</w:t>
+      </w:r>
+      <w:proofErr w:type="spellEnd"/>
+      <w:r>
+        <w:rPr>
+          <w:rFonts w:ascii="Lucida Console" w:hAnsi="Lucida Console" w:cs="Lucida Console"/>
+          <w:color w:val="C0A000"/>
+          <w:kern w:val="0"/>
+          <w:sz w:val="18"/>
+          <w:szCs w:val="18"/>
+        </w:rPr>
+        <w:t>/TestErik01</w:t>
+      </w:r>
+      <w:r>
+        <w:rPr>
+          <w:rFonts w:ascii="Lucida Console" w:hAnsi="Lucida Console" w:cs="Lucida Console"/>
+          <w:color w:val="00A89A"/>
+          <w:kern w:val="0"/>
+          <w:sz w:val="18"/>
+          <w:szCs w:val="18"/>
+        </w:rPr>
+        <w:t xml:space="preserve"> (main)</w:t>
+      </w:r>
+    </w:p>
+    <w:p>
+      <w:pPr>
+        <w:autoSpaceDE w:val="0"/>
+        <w:autoSpaceDN w:val="0"/>
+        <w:adjustRightInd w:val="0"/>
+        <w:spacing w:after="0" w:line="240" w:lineRule="auto"/>
+        <w:rPr>
+          <w:rFonts w:ascii="Lucida Console" w:hAnsi="Lucida Console" w:cs="Lucida Console"/>
+          <w:kern w:val="0"/>
+          <w:sz w:val="18"/>
+          <w:szCs w:val="18"/>
+        </w:rPr>
+      </w:pPr>
+      <w:r>
+        <w:rPr>
+          <w:rFonts w:ascii="Lucida Console" w:hAnsi="Lucida Console" w:cs="Lucida Console"/>
+          <w:kern w:val="0"/>
+          <w:sz w:val="18"/>
+          <w:szCs w:val="18"/>
+        </w:rPr>
+        <w:t xml:space="preserve">$ git </w:t>
+      </w:r>
+      <w:proofErr w:type="spellStart"/>
+      <w:r>
+        <w:rPr>
+          <w:rFonts w:ascii="Lucida Console" w:hAnsi="Lucida Console" w:cs="Lucida Console"/>
+          <w:kern w:val="0"/>
+          <w:sz w:val="18"/>
+          <w:szCs w:val="18"/>
+        </w:rPr>
+        <w:t>add</w:t>
+      </w:r>
+      <w:proofErr w:type="spellEnd"/>
+      <w:r>
+        <w:rPr>
+          <w:rFonts w:ascii="Lucida Console" w:hAnsi="Lucida Console" w:cs="Lucida Console"/>
+          <w:kern w:val="0"/>
+          <w:sz w:val="18"/>
+          <w:szCs w:val="18"/>
+        </w:rPr>
+        <w:t xml:space="preserve"> .</w:t>
+      </w:r>
+    </w:p>
+    <w:p>
+      <w:pPr>
+        <w:autoSpaceDE w:val="0"/>
+        <w:autoSpaceDN w:val="0"/>
+        <w:adjustRightInd w:val="0"/>
+        <w:spacing w:after="0" w:line="240" w:lineRule="auto"/>
+        <w:rPr>
+          <w:rFonts w:ascii="Lucida Console" w:hAnsi="Lucida Console" w:cs="Lucida Console"/>
+          <w:kern w:val="0"/>
+          <w:sz w:val="18"/>
+          <w:szCs w:val="18"/>
+        </w:rPr>
+      </w:pPr>
+    </w:p>
+    <w:p>
+      <w:pPr>
+        <w:autoSpaceDE w:val="0"/>
+        <w:autoSpaceDN w:val="0"/>
+        <w:adjustRightInd w:val="0"/>
+        <w:spacing w:after="0" w:line="240" w:lineRule="auto"/>
+        <w:rPr>
+          <w:rFonts w:ascii="Lucida Console" w:hAnsi="Lucida Console" w:cs="Lucida Console"/>
+          <w:color w:val="00A89A"/>
+          <w:kern w:val="0"/>
+          <w:sz w:val="18"/>
+          <w:szCs w:val="18"/>
+        </w:rPr>
+      </w:pPr>
+      <w:proofErr w:type="spellStart"/>
+      <w:r>
+        <w:rPr>
+          <w:rFonts w:ascii="Lucida Console" w:hAnsi="Lucida Console" w:cs="Lucida Console"/>
+          <w:color w:val="1CA800"/>
+          <w:kern w:val="0"/>
+          <w:sz w:val="18"/>
+          <w:szCs w:val="18"/>
+        </w:rPr>
+        <w:t>hazen@Flip</w:t>
+      </w:r>
+      <w:proofErr w:type="spellEnd"/>
+      <w:r>
+        <w:rPr>
+          <w:rFonts w:ascii="Lucida Console" w:hAnsi="Lucida Console" w:cs="Lucida Console"/>
+          <w:color w:val="1CA800"/>
+          <w:kern w:val="0"/>
+          <w:sz w:val="18"/>
+          <w:szCs w:val="18"/>
+        </w:rPr>
+        <w:t xml:space="preserve"> </w:t>
+      </w:r>
+      <w:r>
+        <w:rPr>
+          <w:rFonts w:ascii="Lucida Console" w:hAnsi="Lucida Console" w:cs="Lucida Console"/>
+          <w:color w:val="B148C6"/>
+          <w:kern w:val="0"/>
+          <w:sz w:val="18"/>
+          <w:szCs w:val="18"/>
+        </w:rPr>
+        <w:t xml:space="preserve">MINGW64 </w:t>
+      </w:r>
+      <w:r>
+        <w:rPr>
+          <w:rFonts w:ascii="Lucida Console" w:hAnsi="Lucida Console" w:cs="Lucida Console"/>
+          <w:color w:val="C0A000"/>
+          <w:kern w:val="0"/>
+          <w:sz w:val="18"/>
+          <w:szCs w:val="18"/>
+        </w:rPr>
+        <w:t>/c/users/hazen/</w:t>
+      </w:r>
+      <w:proofErr w:type="spellStart"/>
+      <w:r>
+        <w:rPr>
+          <w:rFonts w:ascii="Lucida Console" w:hAnsi="Lucida Console" w:cs="Lucida Console"/>
+          <w:color w:val="C0A000"/>
+          <w:kern w:val="0"/>
+          <w:sz w:val="18"/>
+          <w:szCs w:val="18"/>
+        </w:rPr>
+        <w:t>Documents</w:t>
+      </w:r>
+      <w:proofErr w:type="spellEnd"/>
+      <w:r>
+        <w:rPr>
+          <w:rFonts w:ascii="Lucida Console" w:hAnsi="Lucida Console" w:cs="Lucida Console"/>
+          <w:color w:val="C0A000"/>
+          <w:kern w:val="0"/>
+          <w:sz w:val="18"/>
+          <w:szCs w:val="18"/>
+        </w:rPr>
+        <w:t>/</w:t>
+      </w:r>
+      <w:proofErr w:type="spellStart"/>
+      <w:r>
+        <w:rPr>
+          <w:rFonts w:ascii="Lucida Console" w:hAnsi="Lucida Console" w:cs="Lucida Console"/>
+          <w:color w:val="C0A000"/>
+          <w:kern w:val="0"/>
+          <w:sz w:val="18"/>
+          <w:szCs w:val="18"/>
+        </w:rPr>
+        <w:t>GitErik</w:t>
+      </w:r>
+      <w:proofErr w:type="spellEnd"/>
+      <w:r>
+        <w:rPr>
+          <w:rFonts w:ascii="Lucida Console" w:hAnsi="Lucida Console" w:cs="Lucida Console"/>
+          <w:color w:val="C0A000"/>
+          <w:kern w:val="0"/>
+          <w:sz w:val="18"/>
+          <w:szCs w:val="18"/>
+        </w:rPr>
+        <w:t>/TestErik01</w:t>
+      </w:r>
+      <w:r>
+        <w:rPr>
+          <w:rFonts w:ascii="Lucida Console" w:hAnsi="Lucida Console" w:cs="Lucida Console"/>
+          <w:color w:val="00A89A"/>
+          <w:kern w:val="0"/>
+          <w:sz w:val="18"/>
+          <w:szCs w:val="18"/>
+        </w:rPr>
+        <w:t xml:space="preserve"> (main)</w:t>
+      </w:r>
+    </w:p>
+    <w:p>
+      <w:pPr>
+        <w:autoSpaceDE w:val="0"/>
+        <w:autoSpaceDN w:val="0"/>
+        <w:adjustRightInd w:val="0"/>
+        <w:spacing w:after="0" w:line="240" w:lineRule="auto"/>
+        <w:rPr>
+          <w:rFonts w:ascii="Lucida Console" w:hAnsi="Lucida Console" w:cs="Lucida Console"/>
+          <w:kern w:val="0"/>
+          <w:sz w:val="18"/>
+          <w:szCs w:val="18"/>
+          <w:lang w:val="en-US"/>
+        </w:rPr>
+      </w:pPr>
+      <w:r>
+        <w:rPr>
+          <w:rFonts w:ascii="Lucida Console" w:hAnsi="Lucida Console" w:cs="Lucida Console"/>
+          <w:kern w:val="0"/>
+          <w:sz w:val="18"/>
+          <w:szCs w:val="18"/>
+          <w:lang w:val="en-US"/>
+        </w:rPr>
+        <w:t>$ git status</w:t>
+      </w:r>
+    </w:p>
+    <w:p>
+      <w:pPr>
+        <w:autoSpaceDE w:val="0"/>
+        <w:autoSpaceDN w:val="0"/>
+        <w:adjustRightInd w:val="0"/>
+        <w:spacing w:after="0" w:line="240" w:lineRule="auto"/>
+        <w:rPr>
+          <w:rFonts w:ascii="Lucida Console" w:hAnsi="Lucida Console" w:cs="Lucida Console"/>
+          <w:kern w:val="0"/>
+          <w:sz w:val="18"/>
+          <w:szCs w:val="18"/>
+          <w:lang w:val="en-US"/>
+        </w:rPr>
+      </w:pPr>
+      <w:r>
+        <w:rPr>
+          <w:rFonts w:ascii="Lucida Console" w:hAnsi="Lucida Console" w:cs="Lucida Console"/>
+          <w:kern w:val="0"/>
+          <w:sz w:val="18"/>
+          <w:szCs w:val="18"/>
+          <w:lang w:val="en-US"/>
+        </w:rPr>
+        <w:t>On branch main</w:t>
+      </w:r>
+    </w:p>
+    <w:p>
+      <w:pPr>
+        <w:autoSpaceDE w:val="0"/>
+        <w:autoSpaceDN w:val="0"/>
+        <w:adjustRightInd w:val="0"/>
+        <w:spacing w:after="0" w:line="240" w:lineRule="auto"/>
+        <w:rPr>
+          <w:rFonts w:ascii="Lucida Console" w:hAnsi="Lucida Console" w:cs="Lucida Console"/>
+          <w:kern w:val="0"/>
+          <w:sz w:val="18"/>
+          <w:szCs w:val="18"/>
+          <w:lang w:val="en-US"/>
+        </w:rPr>
+      </w:pPr>
+      <w:r>
+        <w:rPr>
+          <w:rFonts w:ascii="Lucida Console" w:hAnsi="Lucida Console" w:cs="Lucida Console"/>
+          <w:kern w:val="0"/>
+          <w:sz w:val="18"/>
+          <w:szCs w:val="18"/>
+          <w:lang w:val="en-US"/>
+        </w:rPr>
+        <w:t>Your branch is ahead of 'origin/main' by 1 commit.</w:t>
+      </w:r>
+    </w:p>
+    <w:p>
+      <w:pPr>
+        <w:autoSpaceDE w:val="0"/>
+        <w:autoSpaceDN w:val="0"/>
+        <w:adjustRightInd w:val="0"/>
+        <w:spacing w:after="0" w:line="240" w:lineRule="auto"/>
+        <w:rPr>
+          <w:rFonts w:ascii="Lucida Console" w:hAnsi="Lucida Console" w:cs="Lucida Console"/>
+          <w:kern w:val="0"/>
+          <w:sz w:val="18"/>
+          <w:szCs w:val="18"/>
+          <w:lang w:val="en-US"/>
+        </w:rPr>
+      </w:pPr>
+      <w:r>
+        <w:rPr>
+          <w:rFonts w:ascii="Lucida Console" w:hAnsi="Lucida Console" w:cs="Lucida Console"/>
+          <w:kern w:val="0"/>
+          <w:sz w:val="18"/>
+          <w:szCs w:val="18"/>
+          <w:lang w:val="en-US"/>
+        </w:rPr>
+        <w:t xml:space="preserve">  (use "git push" to publish your local commits)</w:t>
+      </w:r>
+    </w:p>
+    <w:p>
+      <w:pPr>
+        <w:autoSpaceDE w:val="0"/>
+        <w:autoSpaceDN w:val="0"/>
+        <w:adjustRightInd w:val="0"/>
+        <w:spacing w:after="0" w:line="240" w:lineRule="auto"/>
+        <w:rPr>
+          <w:rFonts w:ascii="Lucida Console" w:hAnsi="Lucida Console" w:cs="Lucida Console"/>
+          <w:kern w:val="0"/>
+          <w:sz w:val="18"/>
+          <w:szCs w:val="18"/>
+          <w:lang w:val="en-US"/>
+        </w:rPr>
+      </w:pPr>
+    </w:p>
+    <w:p>
+      <w:pPr>
+        <w:autoSpaceDE w:val="0"/>
+        <w:autoSpaceDN w:val="0"/>
+        <w:adjustRightInd w:val="0"/>
+        <w:spacing w:after="0" w:line="240" w:lineRule="auto"/>
+        <w:rPr>
+          <w:rFonts w:ascii="Lucida Console" w:hAnsi="Lucida Console" w:cs="Lucida Console"/>
+          <w:kern w:val="0"/>
+          <w:sz w:val="18"/>
+          <w:szCs w:val="18"/>
+          <w:lang w:val="en-US"/>
+        </w:rPr>
+      </w:pPr>
+      <w:r>
+        <w:rPr>
+          <w:rFonts w:ascii="Lucida Console" w:hAnsi="Lucida Console" w:cs="Lucida Console"/>
+          <w:kern w:val="0"/>
+          <w:sz w:val="18"/>
+          <w:szCs w:val="18"/>
+          <w:lang w:val="en-US"/>
+        </w:rPr>
+        <w:t>Changes to be committed:</w:t>
+      </w:r>
+    </w:p>
+    <w:p>
+      <w:pPr>
+        <w:autoSpaceDE w:val="0"/>
+        <w:autoSpaceDN w:val="0"/>
+        <w:adjustRightInd w:val="0"/>
+        <w:spacing w:after="0" w:line="240" w:lineRule="auto"/>
+        <w:rPr>
+          <w:rFonts w:ascii="Lucida Console" w:hAnsi="Lucida Console" w:cs="Lucida Console"/>
+          <w:kern w:val="0"/>
+          <w:sz w:val="18"/>
+          <w:szCs w:val="18"/>
+          <w:lang w:val="en-US"/>
+        </w:rPr>
+      </w:pPr>
+      <w:r>
+        <w:rPr>
+          <w:rFonts w:ascii="Lucida Console" w:hAnsi="Lucida Console" w:cs="Lucida Console"/>
+          <w:kern w:val="0"/>
+          <w:sz w:val="18"/>
+          <w:szCs w:val="18"/>
+          <w:lang w:val="en-US"/>
+        </w:rPr>
+        <w:t xml:space="preserve">  (use "git restore --staged &lt;file&gt;..." to </w:t>
+      </w:r>
+      <w:proofErr w:type="spellStart"/>
+      <w:r>
+        <w:rPr>
+          <w:rFonts w:ascii="Lucida Console" w:hAnsi="Lucida Console" w:cs="Lucida Console"/>
+          <w:kern w:val="0"/>
+          <w:sz w:val="18"/>
+          <w:szCs w:val="18"/>
+          <w:lang w:val="en-US"/>
+        </w:rPr>
+        <w:t>unstage</w:t>
+      </w:r>
+      <w:proofErr w:type="spellEnd"/>
+      <w:r>
+        <w:rPr>
+          <w:rFonts w:ascii="Lucida Console" w:hAnsi="Lucida Console" w:cs="Lucida Console"/>
+          <w:kern w:val="0"/>
+          <w:sz w:val="18"/>
+          <w:szCs w:val="18"/>
+          <w:lang w:val="en-US"/>
+        </w:rPr>
+        <w:t>)</w:t>
+      </w:r>
+    </w:p>
+    <w:p>
+      <w:pPr>
+        <w:autoSpaceDE w:val="0"/>
+        <w:autoSpaceDN w:val="0"/>
+        <w:adjustRightInd w:val="0"/>
+        <w:spacing w:after="0" w:line="240" w:lineRule="auto"/>
+        <w:rPr>
+          <w:rFonts w:ascii="Lucida Console" w:hAnsi="Lucida Console" w:cs="Lucida Console"/>
+          <w:color w:val="1CA800"/>
+          <w:kern w:val="0"/>
+          <w:sz w:val="18"/>
+          <w:szCs w:val="18"/>
+          <w:lang w:val="en-US"/>
+        </w:rPr>
+      </w:pPr>
+      <w:r>
+        <w:rPr>
+          <w:rFonts w:ascii="Lucida Console" w:hAnsi="Lucida Console" w:cs="Lucida Console"/>
+          <w:kern w:val="0"/>
+          <w:sz w:val="18"/>
+          <w:szCs w:val="18"/>
+          <w:lang w:val="en-US"/>
+        </w:rPr>
+        <w:t xml:space="preserve">        </w:t>
+      </w:r>
+      <w:r>
+        <w:rPr>
+          <w:rFonts w:ascii="Lucida Console" w:hAnsi="Lucida Console" w:cs="Lucida Console"/>
+          <w:color w:val="1CA800"/>
+          <w:kern w:val="0"/>
+          <w:sz w:val="18"/>
+          <w:szCs w:val="18"/>
+          <w:lang w:val="en-US"/>
+        </w:rPr>
+        <w:t>new file:   Git Test 01.docx</w:t>
+      </w:r>
+    </w:p>
+    <w:p>
+      <w:pPr>
+        <w:autoSpaceDE w:val="0"/>
+        <w:autoSpaceDN w:val="0"/>
+        <w:adjustRightInd w:val="0"/>
+        <w:spacing w:after="0" w:line="240" w:lineRule="auto"/>
+        <w:rPr>
+          <w:rFonts w:ascii="Lucida Console" w:hAnsi="Lucida Console" w:cs="Lucida Console"/>
+          <w:color w:val="1CA800"/>
+          <w:kern w:val="0"/>
+          <w:sz w:val="18"/>
+          <w:szCs w:val="18"/>
+          <w:lang w:val="en-US"/>
+        </w:rPr>
+      </w:pPr>
+      <w:r>
+        <w:rPr>
+          <w:rFonts w:ascii="Lucida Console" w:hAnsi="Lucida Console" w:cs="Lucida Console"/>
+          <w:kern w:val="0"/>
+          <w:sz w:val="18"/>
+          <w:szCs w:val="18"/>
+          <w:lang w:val="en-US"/>
+        </w:rPr>
+        <w:t xml:space="preserve">        </w:t>
+      </w:r>
+      <w:r>
+        <w:rPr>
+          <w:rFonts w:ascii="Lucida Console" w:hAnsi="Lucida Console" w:cs="Lucida Console"/>
+          <w:color w:val="1CA800"/>
+          <w:kern w:val="0"/>
+          <w:sz w:val="18"/>
+          <w:szCs w:val="18"/>
+          <w:lang w:val="en-US"/>
+        </w:rPr>
+        <w:t>modified:   README.md</w:t>
+      </w:r>
+    </w:p>
+    <w:p>
+      <w:pPr>
         <w:pStyle w:val="Geenafstand"/>
+        <w:rPr>
+          <w:lang w:val="en-US"/>
+        </w:rPr>
       </w:pPr>
     </w:p>
     <w:p>
       <w:pPr>
         <w:pStyle w:val="Geenafstand"/>
       </w:pPr>
+      <w:r>
+        <w:rPr>
+          <w:noProof/>
+        </w:rPr>
+        <w:drawing>
+          <wp:inline distT="0" distB="0" distL="0" distR="0" wp14:anchorId="4340230E" wp14:editId="6865CF8E">
+            <wp:extent cx="4476466" cy="4563311"/>
+            <wp:effectExtent l="0" t="0" r="0" b="0"/>
+            <wp:docPr id="133284581" name="Afbeelding 1"/>
+            <wp:cNvGraphicFramePr>
+              <a:graphicFrameLocks xmlns:a="http://schemas.openxmlformats.org/drawingml/2006/main" noChangeAspect="1"/>
+            </wp:cNvGraphicFramePr>
+            <a:graphic xmlns:a="http://schemas.openxmlformats.org/drawingml/2006/main">
+              <a:graphicData uri="http://schemas.openxmlformats.org/drawingml/2006/picture">
+                <pic:pic xmlns:pic="http://schemas.openxmlformats.org/drawingml/2006/picture">
+                  <pic:nvPicPr>
+                    <pic:cNvPr id="133284581" name=""/>
+                    <pic:cNvPicPr/>
+                  </pic:nvPicPr>
+                  <pic:blipFill>
+                    <a:blip r:embed="rId6"/>
+                    <a:stretch>
+                      <a:fillRect/>
+                    </a:stretch>
+                  </pic:blipFill>
+                  <pic:spPr>
+                    <a:xfrm>
+                      <a:off x="0" y="0"/>
+                      <a:ext cx="4479857" cy="4566768"/>
+                    </a:xfrm>
+                    <a:prstGeom prst="rect">
+                      <a:avLst/>
+                    </a:prstGeom>
+                  </pic:spPr>
+                </pic:pic>
+              </a:graphicData>
+            </a:graphic>
+          </wp:inline>
+        </w:drawing>
+      </w:r>
+    </w:p>
+    <w:p>
+      <w:pPr>
+        <w:pStyle w:val="Geenafstand"/>
+      </w:pPr>
+    </w:p>
+    <w:p>
+      <w:pPr>
+        <w:autoSpaceDE w:val="0"/>
+        <w:autoSpaceDN w:val="0"/>
+        <w:adjustRightInd w:val="0"/>
+        <w:spacing w:after="0" w:line="240" w:lineRule="auto"/>
+        <w:rPr>
+          <w:rFonts w:ascii="Lucida Console" w:hAnsi="Lucida Console" w:cs="Lucida Console"/>
+          <w:color w:val="1CA800"/>
+          <w:kern w:val="0"/>
+          <w:sz w:val="18"/>
+          <w:szCs w:val="18"/>
+        </w:rPr>
+      </w:pPr>
+      <w:r>
+        <w:rPr>
+          <w:rFonts w:ascii="Lucida Console" w:hAnsi="Lucida Console" w:cs="Lucida Console"/>
+          <w:color w:val="1CA800"/>
+          <w:kern w:val="0"/>
+          <w:sz w:val="18"/>
+          <w:szCs w:val="18"/>
+        </w:rPr>
+        <w:t>NU DE EERSTE COMMIT, MET WORD</w:t>
+      </w:r>
+    </w:p>
+    <w:p>
+      <w:pPr>
+        <w:autoSpaceDE w:val="0"/>
+        <w:autoSpaceDN w:val="0"/>
+        <w:adjustRightInd w:val="0"/>
+        <w:spacing w:after="0" w:line="240" w:lineRule="auto"/>
+        <w:rPr>
+          <w:rFonts w:ascii="Lucida Console" w:hAnsi="Lucida Console" w:cs="Lucida Console"/>
+          <w:color w:val="00A89A"/>
+          <w:kern w:val="0"/>
+          <w:sz w:val="18"/>
+          <w:szCs w:val="18"/>
+        </w:rPr>
+      </w:pPr>
+      <w:proofErr w:type="spellStart"/>
+      <w:r>
+        <w:rPr>
+          <w:rFonts w:ascii="Lucida Console" w:hAnsi="Lucida Console" w:cs="Lucida Console"/>
+          <w:color w:val="1CA800"/>
+          <w:kern w:val="0"/>
+          <w:sz w:val="18"/>
+          <w:szCs w:val="18"/>
+        </w:rPr>
+        <w:t>hazen@Flip</w:t>
+      </w:r>
+      <w:proofErr w:type="spellEnd"/>
+      <w:r>
+        <w:rPr>
+          <w:rFonts w:ascii="Lucida Console" w:hAnsi="Lucida Console" w:cs="Lucida Console"/>
+          <w:color w:val="1CA800"/>
+          <w:kern w:val="0"/>
+          <w:sz w:val="18"/>
+          <w:szCs w:val="18"/>
+        </w:rPr>
+        <w:t xml:space="preserve"> </w:t>
+      </w:r>
+      <w:r>
+        <w:rPr>
+          <w:rFonts w:ascii="Lucida Console" w:hAnsi="Lucida Console" w:cs="Lucida Console"/>
+          <w:color w:val="B148C6"/>
+          <w:kern w:val="0"/>
+          <w:sz w:val="18"/>
+          <w:szCs w:val="18"/>
+        </w:rPr>
+        <w:t xml:space="preserve">MINGW64 </w:t>
+      </w:r>
+      <w:r>
+        <w:rPr>
+          <w:rFonts w:ascii="Lucida Console" w:hAnsi="Lucida Console" w:cs="Lucida Console"/>
+          <w:color w:val="C0A000"/>
+          <w:kern w:val="0"/>
+          <w:sz w:val="18"/>
+          <w:szCs w:val="18"/>
+        </w:rPr>
+        <w:t>/c/users/hazen/</w:t>
+      </w:r>
+      <w:proofErr w:type="spellStart"/>
+      <w:r>
+        <w:rPr>
+          <w:rFonts w:ascii="Lucida Console" w:hAnsi="Lucida Console" w:cs="Lucida Console"/>
+          <w:color w:val="C0A000"/>
+          <w:kern w:val="0"/>
+          <w:sz w:val="18"/>
+          <w:szCs w:val="18"/>
+        </w:rPr>
+        <w:t>Documents</w:t>
+      </w:r>
+      <w:proofErr w:type="spellEnd"/>
+      <w:r>
+        <w:rPr>
+          <w:rFonts w:ascii="Lucida Console" w:hAnsi="Lucida Console" w:cs="Lucida Console"/>
+          <w:color w:val="C0A000"/>
+          <w:kern w:val="0"/>
+          <w:sz w:val="18"/>
+          <w:szCs w:val="18"/>
+        </w:rPr>
+        <w:t>/</w:t>
+      </w:r>
+      <w:proofErr w:type="spellStart"/>
+      <w:r>
+        <w:rPr>
+          <w:rFonts w:ascii="Lucida Console" w:hAnsi="Lucida Console" w:cs="Lucida Console"/>
+          <w:color w:val="C0A000"/>
+          <w:kern w:val="0"/>
+          <w:sz w:val="18"/>
+          <w:szCs w:val="18"/>
+        </w:rPr>
+        <w:t>GitErik</w:t>
+      </w:r>
+      <w:proofErr w:type="spellEnd"/>
+      <w:r>
+        <w:rPr>
+          <w:rFonts w:ascii="Lucida Console" w:hAnsi="Lucida Console" w:cs="Lucida Console"/>
+          <w:color w:val="C0A000"/>
+          <w:kern w:val="0"/>
+          <w:sz w:val="18"/>
+          <w:szCs w:val="18"/>
+        </w:rPr>
+        <w:t>/TestErik01</w:t>
+      </w:r>
+      <w:r>
+        <w:rPr>
+          <w:rFonts w:ascii="Lucida Console" w:hAnsi="Lucida Console" w:cs="Lucida Console"/>
+          <w:color w:val="00A89A"/>
+          <w:kern w:val="0"/>
+          <w:sz w:val="18"/>
+          <w:szCs w:val="18"/>
+        </w:rPr>
+        <w:t xml:space="preserve"> (main)</w:t>
+      </w:r>
+    </w:p>
+    <w:p>
+      <w:pPr>
+        <w:autoSpaceDE w:val="0"/>
+        <w:autoSpaceDN w:val="0"/>
+        <w:adjustRightInd w:val="0"/>
+        <w:spacing w:after="0" w:line="240" w:lineRule="auto"/>
+        <w:rPr>
+          <w:rFonts w:ascii="Lucida Console" w:hAnsi="Lucida Console" w:cs="Lucida Console"/>
+          <w:kern w:val="0"/>
+          <w:sz w:val="18"/>
+          <w:szCs w:val="18"/>
+          <w:lang w:val="en-US"/>
+        </w:rPr>
+      </w:pPr>
+      <w:r>
+        <w:rPr>
+          <w:rFonts w:ascii="Lucida Console" w:hAnsi="Lucida Console" w:cs="Lucida Console"/>
+          <w:kern w:val="0"/>
+          <w:sz w:val="18"/>
+          <w:szCs w:val="18"/>
+          <w:lang w:val="en-US"/>
+        </w:rPr>
+        <w:t>$ git commit -m "first commit"</w:t>
+      </w:r>
+    </w:p>
+    <w:p>
+      <w:pPr>
+        <w:autoSpaceDE w:val="0"/>
+        <w:autoSpaceDN w:val="0"/>
+        <w:adjustRightInd w:val="0"/>
+        <w:spacing w:after="0" w:line="240" w:lineRule="auto"/>
+        <w:rPr>
+          <w:rFonts w:ascii="Lucida Console" w:hAnsi="Lucida Console" w:cs="Lucida Console"/>
+          <w:kern w:val="0"/>
+          <w:sz w:val="18"/>
+          <w:szCs w:val="18"/>
+          <w:lang w:val="en-US"/>
+        </w:rPr>
+      </w:pPr>
+      <w:r>
+        <w:rPr>
+          <w:rFonts w:ascii="Lucida Console" w:hAnsi="Lucida Console" w:cs="Lucida Console"/>
+          <w:kern w:val="0"/>
+          <w:sz w:val="18"/>
+          <w:szCs w:val="18"/>
+          <w:lang w:val="en-US"/>
+        </w:rPr>
+        <w:t>[main 68b534d] first commit</w:t>
+      </w:r>
+    </w:p>
+    <w:p>
+      <w:pPr>
+        <w:autoSpaceDE w:val="0"/>
+        <w:autoSpaceDN w:val="0"/>
+        <w:adjustRightInd w:val="0"/>
+        <w:spacing w:after="0" w:line="240" w:lineRule="auto"/>
+        <w:rPr>
+          <w:rFonts w:ascii="Lucida Console" w:hAnsi="Lucida Console" w:cs="Lucida Console"/>
+          <w:kern w:val="0"/>
+          <w:sz w:val="18"/>
+          <w:szCs w:val="18"/>
+          <w:lang w:val="en-US"/>
+        </w:rPr>
+      </w:pPr>
+      <w:r>
+        <w:rPr>
+          <w:rFonts w:ascii="Lucida Console" w:hAnsi="Lucida Console" w:cs="Lucida Console"/>
+          <w:kern w:val="0"/>
+          <w:sz w:val="18"/>
+          <w:szCs w:val="18"/>
+          <w:lang w:val="en-US"/>
+        </w:rPr>
+        <w:t xml:space="preserve"> 2 files changed, 2 insertions(+), 1 deletion(-)</w:t>
+      </w:r>
+    </w:p>
+    <w:p>
+      <w:pPr>
+        <w:autoSpaceDE w:val="0"/>
+        <w:autoSpaceDN w:val="0"/>
+        <w:adjustRightInd w:val="0"/>
+        <w:spacing w:after="0" w:line="240" w:lineRule="auto"/>
+        <w:rPr>
+          <w:rFonts w:ascii="Lucida Console" w:hAnsi="Lucida Console" w:cs="Lucida Console"/>
+          <w:kern w:val="0"/>
+          <w:sz w:val="18"/>
+          <w:szCs w:val="18"/>
+        </w:rPr>
+      </w:pPr>
+      <w:r>
+        <w:rPr>
+          <w:rFonts w:ascii="Lucida Console" w:hAnsi="Lucida Console" w:cs="Lucida Console"/>
+          <w:kern w:val="0"/>
+          <w:sz w:val="18"/>
+          <w:szCs w:val="18"/>
+          <w:lang w:val="en-US"/>
+        </w:rPr>
+        <w:t xml:space="preserve"> </w:t>
+      </w:r>
+      <w:proofErr w:type="spellStart"/>
+      <w:r>
+        <w:rPr>
+          <w:rFonts w:ascii="Lucida Console" w:hAnsi="Lucida Console" w:cs="Lucida Console"/>
+          <w:kern w:val="0"/>
+          <w:sz w:val="18"/>
+          <w:szCs w:val="18"/>
+        </w:rPr>
+        <w:t>create</w:t>
+      </w:r>
+      <w:proofErr w:type="spellEnd"/>
+      <w:r>
+        <w:rPr>
+          <w:rFonts w:ascii="Lucida Console" w:hAnsi="Lucida Console" w:cs="Lucida Console"/>
+          <w:kern w:val="0"/>
+          <w:sz w:val="18"/>
+          <w:szCs w:val="18"/>
+        </w:rPr>
+        <w:t xml:space="preserve"> mode 100644 Git Test 01.docx</w:t>
+      </w:r>
+    </w:p>
+    <w:p>
+      <w:pPr>
+        <w:autoSpaceDE w:val="0"/>
+        <w:autoSpaceDN w:val="0"/>
+        <w:adjustRightInd w:val="0"/>
+        <w:spacing w:after="0" w:line="240" w:lineRule="auto"/>
+        <w:rPr>
+          <w:rFonts w:ascii="Lucida Console" w:hAnsi="Lucida Console" w:cs="Lucida Console"/>
+          <w:kern w:val="0"/>
+          <w:sz w:val="18"/>
+          <w:szCs w:val="18"/>
+        </w:rPr>
+      </w:pPr>
+    </w:p>
+    <w:p>
+      <w:pPr>
+        <w:pStyle w:val="Geenafstand"/>
+      </w:pPr>
     </w:p>
     <w:sectPr>
-      <w:headerReference w:type="default" r:id="rId6"/>
-      <w:footerReference w:type="default" r:id="rId7"/>
+      <w:headerReference w:type="default" r:id="rId7"/>
+      <w:footerReference w:type="default" r:id="rId8"/>
       <w:pgSz w:w="11906" w:h="16838"/>
       <w:pgMar w:top="1417" w:right="1417" w:bottom="1417" w:left="1417" w:header="708" w:footer="708" w:gutter="0"/>
       <w:cols w:space="708"/>

</xml_diff>